<commit_message>
Update PLA-32820 2019 Mobiiliohjelmointi.docx
</commit_message>
<xml_diff>
--- a/Päiväkirja/PLA-32820 2019 Mobiiliohjelmointi.docx
+++ b/Päiväkirja/PLA-32820 2019 Mobiiliohjelmointi.docx
@@ -701,15 +701,7 @@
         <w:t xml:space="preserve"> Minun puhelimen Android versio tällä hetkellä on 9. Puhelimen RAM on 6 GB ja ROM 64 GB.</w:t>
       </w:r>
       <w:r>
-        <w:t xml:space="preserve"> Puhelimen CPU on </w:t>
-      </w:r>
-      <w:proofErr w:type="spellStart"/>
-      <w:r>
-        <w:t>Snapdragon</w:t>
-      </w:r>
-      <w:proofErr w:type="spellEnd"/>
-      <w:r>
-        <w:t xml:space="preserve"> 835.</w:t>
+        <w:t xml:space="preserve"> Puhelimen CPU on Snapdragon 835.</w:t>
       </w:r>
     </w:p>
     <w:p>
@@ -731,11 +723,9 @@
       <w:r>
         <w:t xml:space="preserve">, </w:t>
       </w:r>
-      <w:proofErr w:type="spellStart"/>
       <w:r>
         <w:t>Kotlin</w:t>
       </w:r>
-      <w:proofErr w:type="spellEnd"/>
       <w:r>
         <w:t xml:space="preserve">, </w:t>
       </w:r>
@@ -757,13 +747,8 @@
       <w:r>
         <w:t xml:space="preserve">, </w:t>
       </w:r>
-      <w:proofErr w:type="spellStart"/>
-      <w:r>
-        <w:t>Corona</w:t>
-      </w:r>
-      <w:proofErr w:type="spellEnd"/>
-      <w:r>
-        <w:t>/LUA</w:t>
+      <w:r>
+        <w:t>Corona/LUA</w:t>
       </w:r>
       <w:r>
         <w:t xml:space="preserve"> ja</w:t>
@@ -771,13 +756,8 @@
       <w:r>
         <w:t xml:space="preserve"> </w:t>
       </w:r>
-      <w:proofErr w:type="spellStart"/>
-      <w:r>
-        <w:t>PhoneGap</w:t>
-      </w:r>
-      <w:proofErr w:type="spellEnd"/>
-      <w:r>
-        <w:t xml:space="preserve"> (HTML, CSS, JavaScript)</w:t>
+      <w:r>
+        <w:t>PhoneGap (HTML, CSS, JavaScript)</w:t>
       </w:r>
       <w:r>
         <w:t>.</w:t>
@@ -803,159 +783,59 @@
           <w:lang w:val="en-US"/>
         </w:rPr>
       </w:pPr>
-      <w:proofErr w:type="spellStart"/>
       <w:r>
         <w:rPr>
           <w:lang w:val="en-US"/>
         </w:rPr>
         <w:t>Ohjelmointiin</w:t>
       </w:r>
-      <w:proofErr w:type="spellEnd"/>
       <w:r>
         <w:rPr>
           <w:lang w:val="en-US"/>
         </w:rPr>
-        <w:t xml:space="preserve"> </w:t>
-      </w:r>
-      <w:proofErr w:type="spellStart"/>
+        <w:t xml:space="preserve"> tarvittavat työkalut</w:t>
+      </w:r>
       <w:r>
         <w:rPr>
           <w:lang w:val="en-US"/>
         </w:rPr>
-        <w:t>tarvittavat</w:t>
-      </w:r>
-      <w:proofErr w:type="spellEnd"/>
-      <w:r>
-        <w:rPr>
-          <w:lang w:val="en-US"/>
-        </w:rPr>
-        <w:t xml:space="preserve"> </w:t>
-      </w:r>
-      <w:proofErr w:type="spellStart"/>
-      <w:r>
-        <w:rPr>
-          <w:lang w:val="en-US"/>
-        </w:rPr>
-        <w:t>työkalut</w:t>
-      </w:r>
-      <w:proofErr w:type="spellEnd"/>
-      <w:r>
-        <w:rPr>
-          <w:lang w:val="en-US"/>
-        </w:rPr>
-        <w:t xml:space="preserve"> </w:t>
-      </w:r>
-      <w:proofErr w:type="spellStart"/>
-      <w:r>
-        <w:rPr>
-          <w:lang w:val="en-US"/>
-        </w:rPr>
-        <w:t>ovat</w:t>
-      </w:r>
-      <w:proofErr w:type="spellEnd"/>
-      <w:r>
-        <w:rPr>
-          <w:lang w:val="en-US"/>
-        </w:rPr>
-        <w:t xml:space="preserve"> mm.: Android Studio, ADB (Android Debug Bridge), AVD (Android Virtual Device) Manager, Eclipse, Fabric, </w:t>
-      </w:r>
-      <w:proofErr w:type="spellStart"/>
-      <w:r>
-        <w:rPr>
-          <w:lang w:val="en-US"/>
-        </w:rPr>
-        <w:t>FlowUp</w:t>
-      </w:r>
-      <w:proofErr w:type="spellEnd"/>
+        <w:t xml:space="preserve"> ovat mm.: Android Studio, ADB (Android Debug Bridge), AVD (Android Virtual Device) Manager, Eclipse, Fabric, FlowUp, GameMaker: Studio, Genymotion, Gradle, IntelliJ IDEA, Instabug, LeakCanary, NimbleDroid, RAD Studio, Stetho, Source Tree</w:t>
+      </w:r>
       <w:r>
         <w:rPr>
           <w:lang w:val="en-US"/>
         </w:rPr>
         <w:t xml:space="preserve">, </w:t>
       </w:r>
-      <w:proofErr w:type="spellStart"/>
       <w:r>
         <w:rPr>
           <w:lang w:val="en-US"/>
         </w:rPr>
-        <w:t>GameMaker</w:t>
-      </w:r>
-      <w:proofErr w:type="spellEnd"/>
-      <w:r>
-        <w:rPr>
-          <w:lang w:val="en-US"/>
-        </w:rPr>
-        <w:t xml:space="preserve">: Studio, </w:t>
-      </w:r>
-      <w:proofErr w:type="spellStart"/>
-      <w:r>
-        <w:rPr>
-          <w:lang w:val="en-US"/>
-        </w:rPr>
-        <w:t>Genymotion</w:t>
-      </w:r>
-      <w:proofErr w:type="spellEnd"/>
-      <w:r>
-        <w:rPr>
-          <w:lang w:val="en-US"/>
-        </w:rPr>
-        <w:t xml:space="preserve">, Gradle, IntelliJ IDEA, </w:t>
-      </w:r>
-      <w:proofErr w:type="spellStart"/>
-      <w:r>
-        <w:rPr>
-          <w:lang w:val="en-US"/>
-        </w:rPr>
-        <w:t>Instabug</w:t>
-      </w:r>
-      <w:proofErr w:type="spellEnd"/>
+        <w:t>Unity 3D</w:t>
+      </w:r>
       <w:r>
         <w:rPr>
           <w:lang w:val="en-US"/>
         </w:rPr>
         <w:t xml:space="preserve">, </w:t>
       </w:r>
-      <w:proofErr w:type="spellStart"/>
       <w:r>
         <w:rPr>
           <w:lang w:val="en-US"/>
         </w:rPr>
-        <w:t>LeakCanary</w:t>
-      </w:r>
-      <w:proofErr w:type="spellEnd"/>
+        <w:t>Unreal Engine</w:t>
+      </w:r>
       <w:r>
         <w:rPr>
           <w:lang w:val="en-US"/>
         </w:rPr>
         <w:t xml:space="preserve">, </w:t>
       </w:r>
-      <w:proofErr w:type="spellStart"/>
       <w:r>
         <w:rPr>
           <w:lang w:val="en-US"/>
         </w:rPr>
-        <w:t>NimbleDroid</w:t>
-      </w:r>
-      <w:proofErr w:type="spellEnd"/>
-      <w:r>
-        <w:rPr>
-          <w:lang w:val="en-US"/>
-        </w:rPr>
-        <w:t xml:space="preserve">, RAD Studio, </w:t>
-      </w:r>
-      <w:proofErr w:type="spellStart"/>
-      <w:r>
-        <w:rPr>
-          <w:lang w:val="en-US"/>
-        </w:rPr>
-        <w:t>Stetho</w:t>
-      </w:r>
-      <w:proofErr w:type="spellEnd"/>
-      <w:r>
-        <w:rPr>
-          <w:lang w:val="en-US"/>
-        </w:rPr>
-        <w:t>, Source Tree</w:t>
+        <w:t>Visual Studio with Xamarin</w:t>
       </w:r>
       <w:r>
         <w:rPr>
@@ -967,46 +847,8 @@
         <w:rPr>
           <w:lang w:val="en-US"/>
         </w:rPr>
-        <w:t>Unity 3D</w:t>
-      </w:r>
-      <w:r>
-        <w:rPr>
-          <w:lang w:val="en-US"/>
-        </w:rPr>
-        <w:t xml:space="preserve">, </w:t>
-      </w:r>
-      <w:r>
-        <w:rPr>
-          <w:lang w:val="en-US"/>
-        </w:rPr>
-        <w:t>Unreal Engine</w:t>
-      </w:r>
-      <w:r>
-        <w:rPr>
-          <w:lang w:val="en-US"/>
-        </w:rPr>
-        <w:t xml:space="preserve">, </w:t>
-      </w:r>
-      <w:r>
-        <w:rPr>
-          <w:lang w:val="en-US"/>
-        </w:rPr>
-        <w:t>Visual Studio with Xamarin</w:t>
-      </w:r>
-      <w:r>
-        <w:rPr>
-          <w:lang w:val="en-US"/>
-        </w:rPr>
-        <w:t xml:space="preserve">, </w:t>
-      </w:r>
-      <w:proofErr w:type="spellStart"/>
-      <w:r>
-        <w:rPr>
-          <w:lang w:val="en-US"/>
-        </w:rPr>
         <w:t>Vysor</w:t>
       </w:r>
-      <w:proofErr w:type="spellEnd"/>
       <w:r>
         <w:rPr>
           <w:lang w:val="en-US"/>
@@ -1056,19 +898,15 @@
       <w:r>
         <w:t xml:space="preserve">, </w:t>
       </w:r>
-      <w:proofErr w:type="spellStart"/>
       <w:r>
         <w:t>gyro</w:t>
       </w:r>
-      <w:proofErr w:type="spellEnd"/>
       <w:r>
         <w:t xml:space="preserve">, </w:t>
       </w:r>
-      <w:proofErr w:type="spellStart"/>
       <w:r>
         <w:t>proximity</w:t>
       </w:r>
-      <w:proofErr w:type="spellEnd"/>
       <w:r>
         <w:t xml:space="preserve">, </w:t>
       </w:r>
@@ -1193,23 +1031,7 @@
         <w:pStyle w:val="BodyText1"/>
       </w:pPr>
       <w:r>
-        <w:t xml:space="preserve">Kloonaan </w:t>
-      </w:r>
-      <w:proofErr w:type="spellStart"/>
-      <w:r>
-        <w:t>Git</w:t>
-      </w:r>
-      <w:proofErr w:type="spellEnd"/>
-      <w:r>
-        <w:t xml:space="preserve"> </w:t>
-      </w:r>
-      <w:proofErr w:type="spellStart"/>
-      <w:r>
-        <w:t>Bash</w:t>
-      </w:r>
-      <w:proofErr w:type="spellEnd"/>
-      <w:r>
-        <w:t xml:space="preserve"> terminaalin avu</w:t>
+        <w:t>Kloonaan Git Bash terminaalin avu</w:t>
       </w:r>
       <w:r>
         <w:t>lla:</w:t>
@@ -1226,11 +1048,9 @@
       <w:r>
         <w:t>”</w:t>
       </w:r>
-      <w:proofErr w:type="spellStart"/>
       <w:r>
         <w:t>GitMobiiliohjelmointi</w:t>
       </w:r>
-      <w:proofErr w:type="spellEnd"/>
       <w:r>
         <w:t>”.</w:t>
       </w:r>
@@ -1299,34 +1119,10 @@
         <w:t xml:space="preserve">Avaan </w:t>
       </w:r>
       <w:r>
-        <w:t>”</w:t>
-      </w:r>
-      <w:proofErr w:type="spellStart"/>
-      <w:r>
-        <w:t>GitMobiiliohjelmointi</w:t>
-      </w:r>
-      <w:proofErr w:type="spellEnd"/>
-      <w:r>
-        <w:t>”</w:t>
-      </w:r>
-      <w:r>
-        <w:t xml:space="preserve"> hakemiston ja avaan </w:t>
-      </w:r>
-      <w:proofErr w:type="spellStart"/>
-      <w:r>
-        <w:t>Git</w:t>
-      </w:r>
-      <w:proofErr w:type="spellEnd"/>
-      <w:r>
-        <w:t xml:space="preserve"> </w:t>
-      </w:r>
-      <w:proofErr w:type="spellStart"/>
-      <w:r>
-        <w:t>Bash</w:t>
-      </w:r>
-      <w:proofErr w:type="spellEnd"/>
-      <w:r>
-        <w:t xml:space="preserve"> terminaalin siellä.</w:t>
+        <w:t>”GitMobiiliohjelmointi”</w:t>
+      </w:r>
+      <w:r>
+        <w:t xml:space="preserve"> hakemiston ja avaan Git Bash terminaalin siellä.</w:t>
       </w:r>
     </w:p>
     <w:p>
@@ -1435,15 +1231,7 @@
         <w:pStyle w:val="BodyText1"/>
       </w:pPr>
       <w:r>
-        <w:t xml:space="preserve">Kopioin </w:t>
-      </w:r>
-      <w:proofErr w:type="spellStart"/>
-      <w:r>
-        <w:t>GitLab</w:t>
-      </w:r>
-      <w:proofErr w:type="spellEnd"/>
-      <w:r>
-        <w:t xml:space="preserve"> projektin sivusta kloonauksen HTTPS-osoite.</w:t>
+        <w:t>Kopioin GitLab projektin sivusta kloonauksen HTTPS-osoite.</w:t>
       </w:r>
     </w:p>
     <w:p>
@@ -1562,15 +1350,7 @@
         <w:pStyle w:val="BodyText1"/>
       </w:pPr>
       <w:r>
-        <w:t xml:space="preserve">Jostain syystä tämä ei onnistu. Pari viikkoa sitten kloonasin tietokantojen projekti </w:t>
-      </w:r>
-      <w:proofErr w:type="spellStart"/>
-      <w:r>
-        <w:t>GitLabista</w:t>
-      </w:r>
-      <w:proofErr w:type="spellEnd"/>
-      <w:r>
-        <w:t xml:space="preserve"> ja se onnistui hyvin.</w:t>
+        <w:t>Jostain syystä tämä ei onnistu. Pari viikkoa sitten kloonasin tietokantojen projekti GitLabista ja se onnistui hyvin.</w:t>
       </w:r>
     </w:p>
     <w:p>
@@ -1641,15 +1421,7 @@
         <w:pStyle w:val="BodyText1"/>
       </w:pPr>
       <w:r>
-        <w:t xml:space="preserve">Annetaan ohjelmalle </w:t>
-      </w:r>
-      <w:proofErr w:type="spellStart"/>
-      <w:r>
-        <w:t>Reopn</w:t>
-      </w:r>
-      <w:proofErr w:type="spellEnd"/>
-      <w:r>
-        <w:t xml:space="preserve"> </w:t>
+        <w:t xml:space="preserve">Annetaan ohjelmalle Reopn </w:t>
       </w:r>
       <w:r>
         <w:t>osoite ja paikallinen hakemisto,</w:t>
@@ -1853,15 +1625,7 @@
         <w:t>Klikkaamalla Show in Explorer saadaan näkyville k</w:t>
       </w:r>
       <w:r>
-        <w:t xml:space="preserve">loonatun </w:t>
-      </w:r>
-      <w:proofErr w:type="spellStart"/>
-      <w:r>
-        <w:t>repon</w:t>
-      </w:r>
-      <w:proofErr w:type="spellEnd"/>
-      <w:r>
-        <w:t xml:space="preserve"> sisältö (nyt vain R</w:t>
+        <w:t>loonatun repon sisältö (nyt vain R</w:t>
       </w:r>
       <w:r>
         <w:t>EADME</w:t>
@@ -1947,21 +1711,8 @@
       <w:pPr>
         <w:pStyle w:val="BodyText1"/>
       </w:pPr>
-      <w:proofErr w:type="spellStart"/>
-      <w:r>
-        <w:t>Repon</w:t>
-      </w:r>
-      <w:proofErr w:type="spellEnd"/>
-      <w:r>
-        <w:t xml:space="preserve"> editorina voidaan käyttää esim. Visual Studio </w:t>
-      </w:r>
-      <w:proofErr w:type="spellStart"/>
-      <w:r>
-        <w:t>Code</w:t>
-      </w:r>
-      <w:proofErr w:type="spellEnd"/>
-      <w:r>
-        <w:t>.</w:t>
+      <w:r>
+        <w:t>Repon editorina voidaan käyttää esim. Visual Studio Code.</w:t>
       </w:r>
     </w:p>
     <w:p>
@@ -2025,15 +1776,7 @@
       </w:pPr>
       <w:r>
         <w:lastRenderedPageBreak/>
-        <w:t xml:space="preserve">Avattu </w:t>
-      </w:r>
-      <w:proofErr w:type="spellStart"/>
-      <w:r>
-        <w:t>VSC:ssä</w:t>
-      </w:r>
-      <w:proofErr w:type="spellEnd"/>
-      <w:r>
-        <w:t>.</w:t>
+        <w:t>Avattu VSC:ssä.</w:t>
       </w:r>
     </w:p>
     <w:p>
@@ -2095,14 +1838,12 @@
       <w:pPr>
         <w:pStyle w:val="BodyText1"/>
       </w:pPr>
-      <w:proofErr w:type="spellStart"/>
       <w:r>
         <w:t>Lisä</w:t>
       </w:r>
       <w:r>
         <w:t>sun</w:t>
       </w:r>
-      <w:proofErr w:type="spellEnd"/>
       <w:r>
         <w:t xml:space="preserve"> harjoitus2 -hakemisto</w:t>
       </w:r>
@@ -2222,6 +1963,9 @@
         <w:pStyle w:val="BodyText1"/>
       </w:pPr>
       <w:r>
+        <w:rPr>
+          <w:noProof/>
+        </w:rPr>
         <w:lastRenderedPageBreak/>
         <w:drawing>
           <wp:inline distT="0" distB="0" distL="0" distR="0" wp14:anchorId="008D8241" wp14:editId="6E4AAA9E">
@@ -2343,15 +2087,7 @@
         <w:t xml:space="preserve"> harjoitus2_vastaus -versiohallintaan</w:t>
       </w:r>
       <w:r>
-        <w:t xml:space="preserve"> </w:t>
-      </w:r>
-      <w:proofErr w:type="spellStart"/>
-      <w:r>
-        <w:t>VSC:n</w:t>
-      </w:r>
-      <w:proofErr w:type="spellEnd"/>
-      <w:r>
-        <w:t xml:space="preserve"> työkalun avulla.</w:t>
+        <w:t xml:space="preserve"> VSC:n työkalun avulla.</w:t>
       </w:r>
     </w:p>
     <w:p>
@@ -2359,15 +2095,7 @@
         <w:pStyle w:val="BodyText1"/>
       </w:pPr>
       <w:r>
-        <w:t xml:space="preserve">Tämän voidaan tehdä </w:t>
-      </w:r>
-      <w:proofErr w:type="spellStart"/>
-      <w:r>
-        <w:t>VSC:n</w:t>
-      </w:r>
-      <w:proofErr w:type="spellEnd"/>
-      <w:r>
-        <w:t xml:space="preserve"> terminaalin kautta.</w:t>
+        <w:t>Tämän voidaan tehdä VSC:n terminaalin kautta.</w:t>
       </w:r>
     </w:p>
     <w:p>
@@ -2430,24 +2158,11 @@
         <w:pStyle w:val="BodyText1"/>
       </w:pPr>
       <w:r>
-        <w:t xml:space="preserve">Sitten selitys </w:t>
-      </w:r>
-      <w:proofErr w:type="spellStart"/>
-      <w:r>
-        <w:t>commit</w:t>
-      </w:r>
-      <w:proofErr w:type="spellEnd"/>
-      <w:r>
-        <w:t>-kenttään v</w:t>
-      </w:r>
-      <w:r>
-        <w:t xml:space="preserve">iesti mitä tehtiin ja </w:t>
-      </w:r>
-      <w:proofErr w:type="spellStart"/>
-      <w:r>
-        <w:t>commit</w:t>
-      </w:r>
-      <w:proofErr w:type="spellEnd"/>
+        <w:t>Sitten selitys commit-kenttään v</w:t>
+      </w:r>
+      <w:r>
+        <w:t>iesti mitä tehtiin ja commit</w:t>
+      </w:r>
       <w:r>
         <w:t>.</w:t>
       </w:r>
@@ -2515,21 +2230,8 @@
       <w:r>
         <w:t xml:space="preserve">Sitten </w:t>
       </w:r>
-      <w:proofErr w:type="spellStart"/>
-      <w:r>
-        <w:t>Push</w:t>
-      </w:r>
-      <w:proofErr w:type="spellEnd"/>
-      <w:r>
-        <w:t xml:space="preserve">, jotta paikallinen </w:t>
-      </w:r>
-      <w:proofErr w:type="spellStart"/>
-      <w:r>
-        <w:t>git</w:t>
-      </w:r>
-      <w:proofErr w:type="spellEnd"/>
-      <w:r>
-        <w:t xml:space="preserve"> repo menee palvelimelle</w:t>
+      <w:r>
+        <w:t>Push, jotta paikallinen git repo menee palvelimelle</w:t>
       </w:r>
       <w:r>
         <w:t>.</w:t>
@@ -2594,21 +2296,8 @@
       <w:pPr>
         <w:pStyle w:val="BodyText1"/>
       </w:pPr>
-      <w:proofErr w:type="spellStart"/>
-      <w:r>
-        <w:t>Push</w:t>
-      </w:r>
-      <w:proofErr w:type="spellEnd"/>
-      <w:r>
-        <w:t xml:space="preserve"> </w:t>
-      </w:r>
-      <w:proofErr w:type="spellStart"/>
-      <w:r>
-        <w:t>VSC:n</w:t>
-      </w:r>
-      <w:proofErr w:type="spellEnd"/>
-      <w:r>
-        <w:t xml:space="preserve"> kautta ei onnistu.</w:t>
+      <w:r>
+        <w:t>Push VSC:n kautta ei onnistu.</w:t>
       </w:r>
     </w:p>
     <w:p>
@@ -2670,13 +2359,8 @@
       <w:pPr>
         <w:pStyle w:val="BodyText1"/>
       </w:pPr>
-      <w:proofErr w:type="spellStart"/>
-      <w:r>
-        <w:t>Push</w:t>
-      </w:r>
-      <w:proofErr w:type="spellEnd"/>
-      <w:r>
-        <w:t xml:space="preserve"> onnistuu kuitenkin </w:t>
+      <w:r>
+        <w:t xml:space="preserve">Push onnistuu kuitenkin </w:t>
       </w:r>
       <w:r>
         <w:t>GitHub Desktop</w:t>
@@ -2746,23 +2430,7 @@
         <w:pStyle w:val="BodyText1"/>
       </w:pPr>
       <w:r>
-        <w:t xml:space="preserve">Kun päivitetään projektin sivu </w:t>
-      </w:r>
-      <w:proofErr w:type="spellStart"/>
-      <w:r>
-        <w:t>GitLabissa</w:t>
-      </w:r>
-      <w:proofErr w:type="spellEnd"/>
-      <w:r>
-        <w:t xml:space="preserve">, niin saadaan näkyville meidän uusi kansi, uusi tiedosto ja </w:t>
-      </w:r>
-      <w:proofErr w:type="spellStart"/>
-      <w:r>
-        <w:t>commit</w:t>
-      </w:r>
-      <w:proofErr w:type="spellEnd"/>
-      <w:r>
-        <w:t>.</w:t>
+        <w:t>Kun päivitetään projektin sivu GitLabissa, niin saadaan näkyville meidän uusi kansi, uusi tiedosto ja commit.</w:t>
       </w:r>
     </w:p>
     <w:p>
@@ -2881,15 +2549,7 @@
         <w:pStyle w:val="BodyText1"/>
       </w:pPr>
       <w:r>
-        <w:t xml:space="preserve">Vastaavat muutokset </w:t>
-      </w:r>
-      <w:proofErr w:type="spellStart"/>
-      <w:r>
-        <w:t>repon</w:t>
-      </w:r>
-      <w:proofErr w:type="spellEnd"/>
-      <w:r>
-        <w:t xml:space="preserve"> paikallisessa hakemistossa.</w:t>
+        <w:t>Vastaavat muutokset repon paikallisessa hakemistossa.</w:t>
       </w:r>
     </w:p>
     <w:p>
@@ -2946,6 +2606,177 @@
           </wp:inline>
         </w:drawing>
       </w:r>
+    </w:p>
+    <w:p>
+      <w:pPr>
+        <w:pStyle w:val="BodyText1"/>
+      </w:pPr>
+      <w:r>
+        <w:t xml:space="preserve">Lisäsin hakemisto Päiväkija ja sen kopiosin sen sisälle tiedostot </w:t>
+      </w:r>
+      <w:r>
+        <w:t>PLA-32820 2019 Mobiiliohjelmointi.docx</w:t>
+      </w:r>
+      <w:r>
+        <w:t xml:space="preserve"> ja </w:t>
+      </w:r>
+      <w:r>
+        <w:t>Ajankäyttöraportti.xlsx</w:t>
+      </w:r>
+      <w:r>
+        <w:t>.</w:t>
+      </w:r>
+    </w:p>
+    <w:p>
+      <w:pPr>
+        <w:pStyle w:val="BodyText1"/>
+      </w:pPr>
+      <w:r>
+        <w:rPr>
+          <w:noProof/>
+        </w:rPr>
+        <w:drawing>
+          <wp:inline distT="0" distB="0" distL="0" distR="0" wp14:anchorId="5CA04361" wp14:editId="4A6D7F70">
+            <wp:extent cx="4023360" cy="2746863"/>
+            <wp:effectExtent l="0" t="0" r="0" b="0"/>
+            <wp:docPr id="14" name="Picture 14"/>
+            <wp:cNvGraphicFramePr>
+              <a:graphicFrameLocks xmlns:a="http://schemas.openxmlformats.org/drawingml/2006/main" noChangeAspect="1"/>
+            </wp:cNvGraphicFramePr>
+            <a:graphic xmlns:a="http://schemas.openxmlformats.org/drawingml/2006/main">
+              <a:graphicData uri="http://schemas.openxmlformats.org/drawingml/2006/picture">
+                <pic:pic xmlns:pic="http://schemas.openxmlformats.org/drawingml/2006/picture">
+                  <pic:nvPicPr>
+                    <pic:cNvPr id="0" name="Picture 3"/>
+                    <pic:cNvPicPr>
+                      <a:picLocks noChangeAspect="1" noChangeArrowheads="1"/>
+                    </pic:cNvPicPr>
+                  </pic:nvPicPr>
+                  <pic:blipFill>
+                    <a:blip r:embed="rId40">
+                      <a:extLst>
+                        <a:ext uri="{28A0092B-C50C-407E-A947-70E740481C1C}">
+                          <a14:useLocalDpi xmlns:a14="http://schemas.microsoft.com/office/drawing/2010/main" val="0"/>
+                        </a:ext>
+                      </a:extLst>
+                    </a:blip>
+                    <a:srcRect/>
+                    <a:stretch>
+                      <a:fillRect/>
+                    </a:stretch>
+                  </pic:blipFill>
+                  <pic:spPr bwMode="auto">
+                    <a:xfrm>
+                      <a:off x="0" y="0"/>
+                      <a:ext cx="4038647" cy="2757300"/>
+                    </a:xfrm>
+                    <a:prstGeom prst="rect">
+                      <a:avLst/>
+                    </a:prstGeom>
+                    <a:noFill/>
+                  </pic:spPr>
+                </pic:pic>
+              </a:graphicData>
+            </a:graphic>
+          </wp:inline>
+        </w:drawing>
+      </w:r>
+    </w:p>
+    <w:p>
+      <w:pPr>
+        <w:pStyle w:val="BodyText1"/>
+      </w:pPr>
+      <w:r>
+        <w:lastRenderedPageBreak/>
+        <w:t>Lisäsin commit teksti ”</w:t>
+      </w:r>
+      <w:r>
+        <w:t>Päiväkirja lisätty</w:t>
+      </w:r>
+      <w:r>
+        <w:t xml:space="preserve">” ja tein push </w:t>
+      </w:r>
+      <w:r>
+        <w:t>GitHub Desktop</w:t>
+      </w:r>
+      <w:r>
+        <w:t xml:space="preserve"> ohjelmassa. Sain muutokset näkyville repon sivussa.</w:t>
+      </w:r>
+    </w:p>
+    <w:p>
+      <w:pPr>
+        <w:pStyle w:val="BodyText1"/>
+      </w:pPr>
+      <w:r>
+        <w:rPr>
+          <w:noProof/>
+        </w:rPr>
+        <w:drawing>
+          <wp:inline distT="0" distB="0" distL="0" distR="0" wp14:anchorId="699E7546" wp14:editId="4EDBC1C0">
+            <wp:extent cx="5453490" cy="4586586"/>
+            <wp:effectExtent l="0" t="0" r="0" b="5080"/>
+            <wp:docPr id="15" name="Picture 15"/>
+            <wp:cNvGraphicFramePr>
+              <a:graphicFrameLocks xmlns:a="http://schemas.openxmlformats.org/drawingml/2006/main" noChangeAspect="1"/>
+            </wp:cNvGraphicFramePr>
+            <a:graphic xmlns:a="http://schemas.openxmlformats.org/drawingml/2006/main">
+              <a:graphicData uri="http://schemas.openxmlformats.org/drawingml/2006/picture">
+                <pic:pic xmlns:pic="http://schemas.openxmlformats.org/drawingml/2006/picture">
+                  <pic:nvPicPr>
+                    <pic:cNvPr id="0" name="Picture 4"/>
+                    <pic:cNvPicPr>
+                      <a:picLocks noChangeAspect="1" noChangeArrowheads="1"/>
+                    </pic:cNvPicPr>
+                  </pic:nvPicPr>
+                  <pic:blipFill>
+                    <a:blip r:embed="rId41" cstate="print">
+                      <a:extLst>
+                        <a:ext uri="{28A0092B-C50C-407E-A947-70E740481C1C}">
+                          <a14:useLocalDpi xmlns:a14="http://schemas.microsoft.com/office/drawing/2010/main" val="0"/>
+                        </a:ext>
+                      </a:extLst>
+                    </a:blip>
+                    <a:srcRect/>
+                    <a:stretch>
+                      <a:fillRect/>
+                    </a:stretch>
+                  </pic:blipFill>
+                  <pic:spPr bwMode="auto">
+                    <a:xfrm>
+                      <a:off x="0" y="0"/>
+                      <a:ext cx="5468092" cy="4598867"/>
+                    </a:xfrm>
+                    <a:prstGeom prst="rect">
+                      <a:avLst/>
+                    </a:prstGeom>
+                    <a:noFill/>
+                  </pic:spPr>
+                </pic:pic>
+              </a:graphicData>
+            </a:graphic>
+          </wp:inline>
+        </w:drawing>
+      </w:r>
+    </w:p>
+    <w:p>
+      <w:pPr>
+        <w:pStyle w:val="BodyText1"/>
+      </w:pPr>
+      <w:r>
+        <w:t>Lisään jatkossa j</w:t>
+      </w:r>
+      <w:r>
+        <w:t>okaiselle harjoitukselle oman hakemiston jonne l</w:t>
+      </w:r>
+      <w:r>
+        <w:t>isään</w:t>
+      </w:r>
+      <w:r>
+        <w:t xml:space="preserve"> koodaus projektin</w:t>
+      </w:r>
+      <w:r>
+        <w:t>.</w:t>
+      </w:r>
       <w:bookmarkStart w:id="2" w:name="_GoBack"/>
       <w:bookmarkEnd w:id="2"/>
     </w:p>
@@ -3067,25 +2898,18 @@
         </w:rPr>
         <w:t xml:space="preserve"> </w:t>
       </w:r>
-      <w:proofErr w:type="spellStart"/>
-      <w:r>
-        <w:t>Tampereen</w:t>
-      </w:r>
-      <w:proofErr w:type="spellEnd"/>
+      <w:r>
+        <w:t xml:space="preserve">Tampereen </w:t>
+      </w:r>
+      <w:r>
+        <w:t>yliopisto</w:t>
+      </w:r>
+      <w:r>
+        <w:t>,</w:t>
+      </w:r>
       <w:r>
         <w:t xml:space="preserve"> </w:t>
       </w:r>
-      <w:proofErr w:type="spellStart"/>
-      <w:r>
-        <w:t>yliopisto</w:t>
-      </w:r>
-      <w:proofErr w:type="spellEnd"/>
-      <w:r>
-        <w:t>,</w:t>
-      </w:r>
-      <w:r>
-        <w:t xml:space="preserve"> </w:t>
-      </w:r>
       <w:r>
         <w:t>Tamp</w:t>
       </w:r>
@@ -3093,45 +2917,16 @@
         <w:t>ere, 2018</w:t>
       </w:r>
       <w:r>
-        <w:t xml:space="preserve">. </w:t>
-      </w:r>
-      <w:proofErr w:type="spellStart"/>
-      <w:r>
-        <w:t>Sa</w:t>
-      </w:r>
-      <w:r>
-        <w:t>atavissa</w:t>
-      </w:r>
-      <w:proofErr w:type="spellEnd"/>
-      <w:r>
-        <w:t>: POP</w:t>
-      </w:r>
-      <w:r>
-        <w:t xml:space="preserve"> &gt; </w:t>
-      </w:r>
-      <w:proofErr w:type="spellStart"/>
-      <w:r>
-        <w:t>Opiskelu</w:t>
-      </w:r>
-      <w:proofErr w:type="spellEnd"/>
-      <w:r>
-        <w:t xml:space="preserve"> &gt; </w:t>
-      </w:r>
-      <w:proofErr w:type="spellStart"/>
-      <w:r>
-        <w:t>Diplomityö</w:t>
-      </w:r>
-      <w:proofErr w:type="spellEnd"/>
-      <w:r>
-        <w:t xml:space="preserve"> &gt; </w:t>
-      </w:r>
-      <w:proofErr w:type="spellStart"/>
-      <w:r>
-        <w:t>Diplomityöohje</w:t>
+        <w:t>. Sa</w:t>
+      </w:r>
+      <w:r>
+        <w:t>atavissa: POP</w:t>
+      </w:r>
+      <w:r>
+        <w:t xml:space="preserve"> &gt; Opiskelu &gt; Diplomityö &gt; Diplomityöohje</w:t>
       </w:r>
       <w:bookmarkEnd w:id="4"/>
       <w:bookmarkEnd w:id="5"/>
-      <w:proofErr w:type="spellEnd"/>
     </w:p>
     <w:p>
       <w:pPr>
@@ -3139,26 +2934,10 @@
       </w:pPr>
       <w:bookmarkStart w:id="6" w:name="_Ref390945803"/>
       <w:r>
-        <w:t xml:space="preserve">C. Heinz, B. Moses, J. Hoffmann, Listings – Typeset source code listings using LaTeX, Comprehensive </w:t>
-      </w:r>
-      <w:proofErr w:type="spellStart"/>
-      <w:r>
-        <w:t>TeX</w:t>
-      </w:r>
-      <w:proofErr w:type="spellEnd"/>
-      <w:r>
-        <w:t xml:space="preserve"> Ar</w:t>
-      </w:r>
-      <w:r>
-        <w:t xml:space="preserve">chive Network (CTAN), 2006. </w:t>
-      </w:r>
-      <w:proofErr w:type="spellStart"/>
-      <w:r>
-        <w:t>Saatavissa</w:t>
-      </w:r>
-      <w:proofErr w:type="spellEnd"/>
-      <w:r>
-        <w:t>: http://www.ctan.org/pkg/listings</w:t>
+        <w:t>C. Heinz, B. Moses, J. Hoffmann, Listings – Typeset source code listings using LaTeX, Comprehensive TeX Ar</w:t>
+      </w:r>
+      <w:r>
+        <w:t>chive Network (CTAN), 2006. Saatavissa: http://www.ctan.org/pkg/listings</w:t>
       </w:r>
       <w:bookmarkEnd w:id="6"/>
     </w:p>
@@ -3170,39 +2949,7 @@
       <w:bookmarkStart w:id="8" w:name="_Ref381025873"/>
       <w:bookmarkStart w:id="9" w:name="_Ref381025428"/>
       <w:r>
-        <w:t xml:space="preserve">T. </w:t>
-      </w:r>
-      <w:proofErr w:type="spellStart"/>
-      <w:r>
-        <w:t>Oetiker</w:t>
-      </w:r>
-      <w:proofErr w:type="spellEnd"/>
-      <w:r>
-        <w:t xml:space="preserve">, H. </w:t>
-      </w:r>
-      <w:proofErr w:type="spellStart"/>
-      <w:r>
-        <w:t>Partl</w:t>
-      </w:r>
-      <w:proofErr w:type="spellEnd"/>
-      <w:r>
-        <w:t xml:space="preserve">, I. </w:t>
-      </w:r>
-      <w:proofErr w:type="spellStart"/>
-      <w:r>
-        <w:t>Hyna</w:t>
-      </w:r>
-      <w:proofErr w:type="spellEnd"/>
-      <w:r>
-        <w:t xml:space="preserve">, E. </w:t>
-      </w:r>
-      <w:proofErr w:type="spellStart"/>
-      <w:r>
-        <w:t>Schlegl</w:t>
-      </w:r>
-      <w:proofErr w:type="spellEnd"/>
-      <w:r>
-        <w:t xml:space="preserve">, The Not So Short Introduction to LATEX2ε </w:t>
+        <w:t xml:space="preserve">T. Oetiker, H. Partl, I. Hyna, E. Schlegl, The Not So Short Introduction to LATEX2ε </w:t>
       </w:r>
       <w:r>
         <w:t xml:space="preserve">– </w:t>
@@ -3210,18 +2957,13 @@
       <w:r>
         <w:t xml:space="preserve">Or LATEX2ε in 157 minutes, Version 5.01, 2011, 171 p. </w:t>
       </w:r>
-      <w:proofErr w:type="spellStart"/>
-      <w:r>
-        <w:t>Saatavissa</w:t>
-      </w:r>
-      <w:proofErr w:type="spellEnd"/>
-      <w:r>
-        <w:t>:</w:t>
+      <w:r>
+        <w:t>Saatavissa:</w:t>
       </w:r>
       <w:r>
         <w:t xml:space="preserve"> </w:t>
       </w:r>
-      <w:hyperlink r:id="rId40" w:history="1">
+      <w:hyperlink r:id="rId42" w:history="1">
         <w:r>
           <w:t>http://www.ctan.org/tex-archive/info/lshort/english/</w:t>
         </w:r>
@@ -3231,7 +2973,7 @@
       <w:bookmarkEnd w:id="9"/>
     </w:p>
     <w:sectPr>
-      <w:headerReference w:type="default" r:id="rId41"/>
+      <w:headerReference w:type="default" r:id="rId43"/>
       <w:pgSz w:w="11906" w:h="16838" w:code="9"/>
       <w:pgMar w:top="1418" w:right="1134" w:bottom="1418" w:left="2268" w:header="709" w:footer="709" w:gutter="0"/>
       <w:pgNumType w:start="1"/>
@@ -3525,7 +3267,7 @@
         <v:path o:extrusionok="f" gradientshapeok="t" o:connecttype="rect"/>
         <o:lock v:ext="edit" aspectratio="t"/>
       </v:shapetype>
-      <v:shape id="_x0000_i1053" type="#_x0000_t75" alt="\mathbb{R}" style="width:10.65pt;height:10.65pt;visibility:visible;mso-wrap-style:square" o:bullet="t">
+      <v:shape id="_x0000_i1031" type="#_x0000_t75" alt="\mathbb{R}" style="width:10.65pt;height:10.65pt;visibility:visible;mso-wrap-style:square" o:bullet="t">
         <v:imagedata r:id="rId1" o:title="mathbb{R}"/>
       </v:shape>
     </w:pict>
@@ -8792,7 +8534,7 @@
 </file>
 
 <file path=customXml/itemProps1.xml><?xml version="1.0" encoding="utf-8"?>
-<ds:datastoreItem xmlns:ds="http://schemas.openxmlformats.org/officeDocument/2006/customXml" ds:itemID="{ECD59DD7-D270-4388-8F13-250A3F4B2534}">
+<ds:datastoreItem xmlns:ds="http://schemas.openxmlformats.org/officeDocument/2006/customXml" ds:itemID="{156C3207-A06B-4FD1-8F32-FBCE0F7E3131}">
   <ds:schemaRefs>
     <ds:schemaRef ds:uri="http://schemas.openxmlformats.org/officeDocument/2006/bibliography"/>
   </ds:schemaRefs>

</xml_diff>